<commit_message>
Integrantes do projeto DropTable
Só corrigi o nome dos integrantes do grupo
</commit_message>
<xml_diff>
--- a/ES2N-Formulario v4.0.docx
+++ b/ES2N-Formulario v4.0.docx
@@ -130,19 +130,8 @@
           <w:szCs w:val="28"/>
           <w:u w:val="single"/>
         </w:rPr>
-        <w:t>22/08/2023</w:t>
-      </w:r>
-      <w:r>
-        <w:rPr>
-          <w:rFonts w:ascii="Arial" w:eastAsia="Arial" w:hAnsi="Arial" w:cs="Arial"/>
-          <w:b/>
-          <w:color w:val="000000"/>
-          <w:sz w:val="28"/>
-          <w:szCs w:val="28"/>
-        </w:rPr>
-        <w:t xml:space="preserve">   Grupo: ___</w:t>
-      </w:r>
-      <w:proofErr w:type="spellStart"/>
+        <w:t>2</w:t>
+      </w:r>
       <w:r>
         <w:rPr>
           <w:rFonts w:ascii="Arial" w:eastAsia="Arial" w:hAnsi="Arial" w:cs="Arial"/>
@@ -152,9 +141,8 @@
           <w:szCs w:val="28"/>
           <w:u w:val="single"/>
         </w:rPr>
-        <w:t>DropTable</w:t>
-      </w:r>
-      <w:proofErr w:type="spellEnd"/>
+        <w:t>1</w:t>
+      </w:r>
       <w:r>
         <w:rPr>
           <w:rFonts w:ascii="Arial" w:eastAsia="Arial" w:hAnsi="Arial" w:cs="Arial"/>
@@ -164,7 +152,50 @@
           <w:szCs w:val="28"/>
           <w:u w:val="single"/>
         </w:rPr>
-        <w:t>____</w:t>
+        <w:t>/</w:t>
+      </w:r>
+      <w:r>
+        <w:rPr>
+          <w:rFonts w:ascii="Arial" w:eastAsia="Arial" w:hAnsi="Arial" w:cs="Arial"/>
+          <w:b/>
+          <w:color w:val="000000"/>
+          <w:sz w:val="28"/>
+          <w:szCs w:val="28"/>
+          <w:u w:val="single"/>
+        </w:rPr>
+        <w:t>10</w:t>
+      </w:r>
+      <w:r>
+        <w:rPr>
+          <w:rFonts w:ascii="Arial" w:eastAsia="Arial" w:hAnsi="Arial" w:cs="Arial"/>
+          <w:b/>
+          <w:color w:val="000000"/>
+          <w:sz w:val="28"/>
+          <w:szCs w:val="28"/>
+          <w:u w:val="single"/>
+        </w:rPr>
+        <w:t>/2023</w:t>
+      </w:r>
+      <w:r>
+        <w:rPr>
+          <w:rFonts w:ascii="Arial" w:eastAsia="Arial" w:hAnsi="Arial" w:cs="Arial"/>
+          <w:b/>
+          <w:color w:val="000000"/>
+          <w:sz w:val="28"/>
+          <w:szCs w:val="28"/>
+        </w:rPr>
+        <w:t xml:space="preserve">   Grupo: ___</w:t>
+      </w:r>
+      <w:r>
+        <w:rPr>
+          <w:rFonts w:ascii="Arial" w:eastAsia="Arial" w:hAnsi="Arial" w:cs="Arial"/>
+          <w:b/>
+          <w:color w:val="000000"/>
+          <w:sz w:val="28"/>
+          <w:szCs w:val="28"/>
+          <w:u w:val="single"/>
+        </w:rPr>
+        <w:t>DropTable____</w:t>
       </w:r>
     </w:p>
     <w:p>
@@ -287,7 +318,6 @@
         </w:rPr>
         <w:t xml:space="preserve">Nome Usuário no GitHub: </w:t>
       </w:r>
-      <w:proofErr w:type="spellStart"/>
       <w:r>
         <w:rPr>
           <w:rFonts w:ascii="Arial" w:eastAsia="Arial" w:hAnsi="Arial" w:cs="Arial"/>
@@ -297,7 +327,6 @@
         </w:rPr>
         <w:t>RavenaCamargo</w:t>
       </w:r>
-      <w:proofErr w:type="spellEnd"/>
     </w:p>
     <w:p>
       <w:pPr>
@@ -599,23 +628,12 @@
                 <w:color w:val="000000"/>
               </w:rPr>
             </w:pPr>
-            <w:proofErr w:type="spellStart"/>
-            <w:proofErr w:type="gramStart"/>
             <w:r>
               <w:rPr>
                 <w:rFonts w:ascii="Arial" w:eastAsia="Arial" w:hAnsi="Arial" w:cs="Arial"/>
                 <w:color w:val="000000"/>
               </w:rPr>
-              <w:t>dayane.alves</w:t>
-            </w:r>
-            <w:proofErr w:type="spellEnd"/>
-            <w:proofErr w:type="gramEnd"/>
-            <w:r>
-              <w:rPr>
-                <w:rFonts w:ascii="Arial" w:eastAsia="Arial" w:hAnsi="Arial" w:cs="Arial"/>
-                <w:color w:val="000000"/>
-              </w:rPr>
-              <w:t>@ fatec.sp.gov.br</w:t>
+              <w:t>dayane.alves@ fatec.sp.gov.br</w:t>
             </w:r>
           </w:p>
         </w:tc>
@@ -708,135 +726,12 @@
                 <w:color w:val="000000"/>
               </w:rPr>
             </w:pPr>
-            <w:proofErr w:type="gramStart"/>
             <w:r>
               <w:rPr>
                 <w:rFonts w:ascii="Arial" w:eastAsia="Arial" w:hAnsi="Arial" w:cs="Arial"/>
                 <w:color w:val="000000"/>
               </w:rPr>
-              <w:t>marcos.camargo</w:t>
-            </w:r>
-            <w:proofErr w:type="gramEnd"/>
-            <w:r>
-              <w:rPr>
-                <w:rFonts w:ascii="Arial" w:eastAsia="Arial" w:hAnsi="Arial" w:cs="Arial"/>
-                <w:color w:val="000000"/>
-              </w:rPr>
-              <w:t>6@ fatec.sp.gov.br</w:t>
-            </w:r>
-          </w:p>
-        </w:tc>
-      </w:tr>
-      <w:tr>
-        <w:tc>
-          <w:tcPr>
-            <w:tcW w:w="2100" w:type="dxa"/>
-          </w:tcPr>
-          <w:p>
-            <w:pPr>
-              <w:pBdr>
-                <w:top w:val="nil"/>
-                <w:left w:val="nil"/>
-                <w:bottom w:val="nil"/>
-                <w:right w:val="nil"/>
-                <w:between w:val="nil"/>
-              </w:pBdr>
-              <w:tabs>
-                <w:tab w:val="center" w:pos="4419"/>
-                <w:tab w:val="right" w:pos="8838"/>
-              </w:tabs>
-              <w:spacing w:line="360" w:lineRule="auto"/>
-              <w:rPr>
-                <w:rFonts w:ascii="Arial" w:eastAsia="Arial" w:hAnsi="Arial" w:cs="Arial"/>
-                <w:color w:val="000000"/>
-              </w:rPr>
-            </w:pPr>
-            <w:r>
-              <w:rPr>
-                <w:rFonts w:ascii="Arial" w:eastAsia="Arial" w:hAnsi="Arial" w:cs="Arial"/>
-                <w:color w:val="000000"/>
-              </w:rPr>
-              <w:t>0030482123038</w:t>
-            </w:r>
-          </w:p>
-        </w:tc>
-        <w:tc>
-          <w:tcPr>
-            <w:tcW w:w="3140" w:type="dxa"/>
-          </w:tcPr>
-          <w:p>
-            <w:pPr>
-              <w:pBdr>
-                <w:top w:val="nil"/>
-                <w:left w:val="nil"/>
-                <w:bottom w:val="nil"/>
-                <w:right w:val="nil"/>
-                <w:between w:val="nil"/>
-              </w:pBdr>
-              <w:tabs>
-                <w:tab w:val="center" w:pos="4419"/>
-                <w:tab w:val="right" w:pos="8838"/>
-              </w:tabs>
-              <w:spacing w:line="360" w:lineRule="auto"/>
-              <w:rPr>
-                <w:rFonts w:ascii="Arial" w:eastAsia="Arial" w:hAnsi="Arial" w:cs="Arial"/>
-                <w:color w:val="000000"/>
-              </w:rPr>
-            </w:pPr>
-            <w:r>
-              <w:rPr>
-                <w:rFonts w:ascii="Arial" w:eastAsia="Arial" w:hAnsi="Arial" w:cs="Arial"/>
-                <w:color w:val="000000"/>
-              </w:rPr>
-              <w:t xml:space="preserve">Paulo </w:t>
-            </w:r>
-            <w:proofErr w:type="spellStart"/>
-            <w:r>
-              <w:rPr>
-                <w:rFonts w:ascii="Arial" w:eastAsia="Arial" w:hAnsi="Arial" w:cs="Arial"/>
-                <w:color w:val="000000"/>
-              </w:rPr>
-              <w:t>Geliandes</w:t>
-            </w:r>
-            <w:proofErr w:type="spellEnd"/>
-            <w:r>
-              <w:rPr>
-                <w:rFonts w:ascii="Arial" w:eastAsia="Arial" w:hAnsi="Arial" w:cs="Arial"/>
-                <w:color w:val="000000"/>
-              </w:rPr>
-              <w:t xml:space="preserve"> da Silva</w:t>
-            </w:r>
-          </w:p>
-        </w:tc>
-        <w:tc>
-          <w:tcPr>
-            <w:tcW w:w="4112" w:type="dxa"/>
-          </w:tcPr>
-          <w:p>
-            <w:pPr>
-              <w:pBdr>
-                <w:top w:val="nil"/>
-                <w:left w:val="nil"/>
-                <w:bottom w:val="nil"/>
-                <w:right w:val="nil"/>
-                <w:between w:val="nil"/>
-              </w:pBdr>
-              <w:tabs>
-                <w:tab w:val="center" w:pos="4419"/>
-                <w:tab w:val="right" w:pos="8838"/>
-              </w:tabs>
-              <w:spacing w:line="360" w:lineRule="auto"/>
-              <w:rPr>
-                <w:rFonts w:ascii="Arial" w:eastAsia="Arial" w:hAnsi="Arial" w:cs="Arial"/>
-                <w:color w:val="000000"/>
-              </w:rPr>
-            </w:pPr>
-            <w:r>
-              <w:rPr>
-                <w:rFonts w:ascii="Arial" w:eastAsia="Arial" w:hAnsi="Arial" w:cs="Arial"/>
-                <w:color w:val="000000"/>
-              </w:rPr>
-              <w:t>paulo.silva426@fatec.sp.gov.br</w:t>
+              <w:t>marcos.camargo6@ fatec.sp.gov.br</w:t>
             </w:r>
           </w:p>
         </w:tc>
@@ -1000,23 +895,7 @@
                 <w:rFonts w:ascii="Arial" w:eastAsia="Arial" w:hAnsi="Arial" w:cs="Arial"/>
                 <w:color w:val="000000"/>
               </w:rPr>
-              <w:t xml:space="preserve">Rayane </w:t>
-            </w:r>
-            <w:proofErr w:type="spellStart"/>
-            <w:r>
-              <w:rPr>
-                <w:rFonts w:ascii="Arial" w:eastAsia="Arial" w:hAnsi="Arial" w:cs="Arial"/>
-                <w:color w:val="000000"/>
-              </w:rPr>
-              <w:t>Stefanie</w:t>
-            </w:r>
-            <w:proofErr w:type="spellEnd"/>
-            <w:r>
-              <w:rPr>
-                <w:rFonts w:ascii="Arial" w:eastAsia="Arial" w:hAnsi="Arial" w:cs="Arial"/>
-                <w:color w:val="000000"/>
-              </w:rPr>
-              <w:t xml:space="preserve"> de Almeida Pereira</w:t>
+              <w:t>Rayane Stefanie de Almeida Pereira</w:t>
             </w:r>
           </w:p>
         </w:tc>
@@ -1374,33 +1253,33 @@
         <w:rPr>
           <w:rFonts w:ascii="Arial" w:eastAsia="Arial" w:hAnsi="Arial" w:cs="Arial"/>
         </w:rPr>
+        <w:t>Não</w:t>
+      </w:r>
+      <w:r>
+        <w:rPr>
+          <w:rFonts w:ascii="Arial" w:eastAsia="Arial" w:hAnsi="Arial" w:cs="Arial"/>
+        </w:rPr>
+        <w:t xml:space="preserve"> tenho, mas pretendo ter</w:t>
+      </w:r>
+    </w:p>
+    <w:p>
+      <w:pPr>
+        <w:pStyle w:val="PargrafodaLista"/>
+        <w:numPr>
+          <w:ilvl w:val="0"/>
+          <w:numId w:val="10"/>
+        </w:numPr>
+        <w:spacing w:line="360" w:lineRule="auto"/>
+        <w:ind w:left="567"/>
+        <w:rPr>
+          <w:rFonts w:ascii="Arial" w:eastAsia="Arial" w:hAnsi="Arial" w:cs="Arial"/>
+        </w:rPr>
+      </w:pPr>
+      <w:r>
+        <w:rPr>
+          <w:rFonts w:ascii="Arial" w:eastAsia="Arial" w:hAnsi="Arial" w:cs="Arial"/>
+        </w:rPr>
         <w:lastRenderedPageBreak/>
-        <w:t>Não</w:t>
-      </w:r>
-      <w:r>
-        <w:rPr>
-          <w:rFonts w:ascii="Arial" w:eastAsia="Arial" w:hAnsi="Arial" w:cs="Arial"/>
-        </w:rPr>
-        <w:t xml:space="preserve"> tenho, mas pretendo ter</w:t>
-      </w:r>
-    </w:p>
-    <w:p>
-      <w:pPr>
-        <w:pStyle w:val="PargrafodaLista"/>
-        <w:numPr>
-          <w:ilvl w:val="0"/>
-          <w:numId w:val="10"/>
-        </w:numPr>
-        <w:spacing w:line="360" w:lineRule="auto"/>
-        <w:ind w:left="567"/>
-        <w:rPr>
-          <w:rFonts w:ascii="Arial" w:eastAsia="Arial" w:hAnsi="Arial" w:cs="Arial"/>
-        </w:rPr>
-      </w:pPr>
-      <w:r>
-        <w:rPr>
-          <w:rFonts w:ascii="Arial" w:eastAsia="Arial" w:hAnsi="Arial" w:cs="Arial"/>
-        </w:rPr>
         <w:t>Não tenho, e não pretendo ter</w:t>
       </w:r>
     </w:p>
@@ -1935,6 +1814,7 @@
         <w:rPr>
           <w:rFonts w:ascii="Arial" w:eastAsia="Arial" w:hAnsi="Arial" w:cs="Arial"/>
         </w:rPr>
+        <w:lastRenderedPageBreak/>
         <w:t>Suculentas e cactos: Cultivo principalmente suculentas e cactos devido à sua facilidade de cuidado.</w:t>
       </w:r>
     </w:p>
@@ -1955,21 +1835,7 @@
         <w:rPr>
           <w:rFonts w:ascii="Arial" w:eastAsia="Arial" w:hAnsi="Arial" w:cs="Arial"/>
         </w:rPr>
-        <w:t xml:space="preserve">Plantas de interior: Tenho uma variedade de plantas de interior, como </w:t>
-      </w:r>
-      <w:proofErr w:type="spellStart"/>
-      <w:r>
-        <w:rPr>
-          <w:rFonts w:ascii="Arial" w:eastAsia="Arial" w:hAnsi="Arial" w:cs="Arial"/>
-        </w:rPr>
-        <w:t>pothos</w:t>
-      </w:r>
-      <w:proofErr w:type="spellEnd"/>
-      <w:r>
-        <w:rPr>
-          <w:rFonts w:ascii="Arial" w:eastAsia="Arial" w:hAnsi="Arial" w:cs="Arial"/>
-        </w:rPr>
-        <w:t>, lírio-da-paz e samambaias.</w:t>
+        <w:t>Plantas de interior: Tenho uma variedade de plantas de interior, como pothos, lírio-da-paz e samambaias.</w:t>
       </w:r>
     </w:p>
     <w:p>
@@ -2497,21 +2363,7 @@
         <w:rPr>
           <w:rFonts w:ascii="Arial" w:eastAsia="Arial" w:hAnsi="Arial" w:cs="Arial"/>
         </w:rPr>
-        <w:t xml:space="preserve">Fertilização: Anotações sobre quando </w:t>
-      </w:r>
-      <w:proofErr w:type="gramStart"/>
-      <w:r>
-        <w:rPr>
-          <w:rFonts w:ascii="Arial" w:eastAsia="Arial" w:hAnsi="Arial" w:cs="Arial"/>
-        </w:rPr>
-        <w:t>e</w:t>
-      </w:r>
-      <w:proofErr w:type="gramEnd"/>
-      <w:r>
-        <w:rPr>
-          <w:rFonts w:ascii="Arial" w:eastAsia="Arial" w:hAnsi="Arial" w:cs="Arial"/>
-        </w:rPr>
-        <w:t xml:space="preserve"> que tipo de fertilizante foi aplicado.</w:t>
+        <w:t>Fertilização: Anotações sobre quando e que tipo de fertilizante foi aplicado.</w:t>
       </w:r>
     </w:p>
     <w:p>
@@ -2884,16 +2736,8 @@
         <w:rPr>
           <w:rFonts w:ascii="Arial" w:eastAsia="Arial" w:hAnsi="Arial" w:cs="Arial"/>
         </w:rPr>
-        <w:t xml:space="preserve">Link do </w:t>
-      </w:r>
-      <w:proofErr w:type="spellStart"/>
-      <w:r>
-        <w:rPr>
-          <w:rFonts w:ascii="Arial" w:eastAsia="Arial" w:hAnsi="Arial" w:cs="Arial"/>
-        </w:rPr>
-        <w:t>forms</w:t>
-      </w:r>
-      <w:proofErr w:type="spellEnd"/>
+        <w:t>Link do forms</w:t>
+      </w:r>
       <w:r>
         <w:rPr>
           <w:rFonts w:ascii="Arial" w:eastAsia="Arial" w:hAnsi="Arial" w:cs="Arial"/>
@@ -3681,19 +3525,26 @@
           <w:sz w:val="22"/>
           <w:szCs w:val="22"/>
         </w:rPr>
-        <w:t xml:space="preserve"> respostas</w:t>
-      </w:r>
-      <w:r>
+        <w:t xml:space="preserve"> respostas:</w:t>
+      </w:r>
+    </w:p>
+    <w:p>
+      <w:pPr>
+        <w:spacing w:line="360" w:lineRule="auto"/>
         <w:rPr>
           <w:rFonts w:ascii="Arial" w:eastAsia="Arial" w:hAnsi="Arial" w:cs="Arial"/>
           <w:sz w:val="22"/>
           <w:szCs w:val="22"/>
         </w:rPr>
-        <w:t>:</w:t>
-      </w:r>
-    </w:p>
-    <w:p>
-      <w:pPr>
+      </w:pPr>
+    </w:p>
+    <w:p>
+      <w:pPr>
+        <w:pStyle w:val="PargrafodaLista"/>
+        <w:numPr>
+          <w:ilvl w:val="0"/>
+          <w:numId w:val="22"/>
+        </w:numPr>
         <w:spacing w:line="360" w:lineRule="auto"/>
         <w:rPr>
           <w:rFonts w:ascii="Arial" w:eastAsia="Arial" w:hAnsi="Arial" w:cs="Arial"/>
@@ -3701,36 +3552,36 @@
           <w:szCs w:val="22"/>
         </w:rPr>
       </w:pPr>
-    </w:p>
-    <w:p>
-      <w:pPr>
-        <w:pStyle w:val="PargrafodaLista"/>
-        <w:numPr>
-          <w:ilvl w:val="0"/>
-          <w:numId w:val="22"/>
-        </w:numPr>
-        <w:spacing w:line="360" w:lineRule="auto"/>
+      <w:r>
         <w:rPr>
           <w:rFonts w:ascii="Arial" w:eastAsia="Arial" w:hAnsi="Arial" w:cs="Arial"/>
           <w:sz w:val="22"/>
           <w:szCs w:val="22"/>
         </w:rPr>
-      </w:pPr>
-      <w:r>
+        <w:t>Treinamentos, oficinas de formação focadas em plantas de jardim, depoimento de especialistas etc.</w:t>
+      </w:r>
+    </w:p>
+    <w:p>
+      <w:pPr>
+        <w:pStyle w:val="PargrafodaLista"/>
+        <w:numPr>
+          <w:ilvl w:val="0"/>
+          <w:numId w:val="22"/>
+        </w:numPr>
+        <w:spacing w:line="360" w:lineRule="auto"/>
         <w:rPr>
           <w:rFonts w:ascii="Arial" w:eastAsia="Arial" w:hAnsi="Arial" w:cs="Arial"/>
           <w:sz w:val="22"/>
           <w:szCs w:val="22"/>
         </w:rPr>
-        <w:t xml:space="preserve">Treinamentos, oficinas de formação focadas em plantas de jardim, depoimento de </w:t>
-      </w:r>
+      </w:pPr>
       <w:r>
         <w:rPr>
           <w:rFonts w:ascii="Arial" w:eastAsia="Arial" w:hAnsi="Arial" w:cs="Arial"/>
           <w:sz w:val="22"/>
           <w:szCs w:val="22"/>
         </w:rPr>
-        <w:t>especialistas etc.</w:t>
+        <w:t>Não sei</w:t>
       </w:r>
     </w:p>
     <w:p>
@@ -3753,7 +3604,7 @@
           <w:sz w:val="22"/>
           <w:szCs w:val="22"/>
         </w:rPr>
-        <w:t>Não sei</w:t>
+        <w:t>Sem sugestões.</w:t>
       </w:r>
     </w:p>
     <w:p>
@@ -3776,7 +3627,7 @@
           <w:sz w:val="22"/>
           <w:szCs w:val="22"/>
         </w:rPr>
-        <w:t>Sem sugestões.</w:t>
+        <w:t>Nenhum</w:t>
       </w:r>
     </w:p>
     <w:p>
@@ -3799,7 +3650,7 @@
           <w:sz w:val="22"/>
           <w:szCs w:val="22"/>
         </w:rPr>
-        <w:t>Nenhum</w:t>
+        <w:t>Acho que escolhi as opções que desejava</w:t>
       </w:r>
     </w:p>
     <w:p>
@@ -3822,7 +3673,7 @@
           <w:sz w:val="22"/>
           <w:szCs w:val="22"/>
         </w:rPr>
-        <w:t>Acho que escolhi as opções que desejava</w:t>
+        <w:t>Notificações</w:t>
       </w:r>
     </w:p>
     <w:p>
@@ -3845,7 +3696,7 @@
           <w:sz w:val="22"/>
           <w:szCs w:val="22"/>
         </w:rPr>
-        <w:t>Notificações</w:t>
+        <w:t>Identificação de plantas</w:t>
       </w:r>
     </w:p>
     <w:p>
@@ -3868,7 +3719,8 @@
           <w:sz w:val="22"/>
           <w:szCs w:val="22"/>
         </w:rPr>
-        <w:t>Identificação de plantas</w:t>
+        <w:lastRenderedPageBreak/>
+        <w:t>Seria interessante a possibilidade de compartilhar, ver as plantas da mesma espécie de outras pessoas pode trazer inspiração, como uma rede social de plantas.</w:t>
       </w:r>
     </w:p>
     <w:p>
@@ -3891,8 +3743,7 @@
           <w:sz w:val="22"/>
           <w:szCs w:val="22"/>
         </w:rPr>
-        <w:lastRenderedPageBreak/>
-        <w:t>Seria interessante a possibilidade de compartilhar, ver as plantas da mesma espécie de outras pessoas pode trazer inspiração, como uma rede social de plantas.</w:t>
+        <w:t>Adicional nenhum, creio que os recursos oferecidos sejam o suficiente</w:t>
       </w:r>
     </w:p>
     <w:p>
@@ -3915,7 +3766,7 @@
           <w:sz w:val="22"/>
           <w:szCs w:val="22"/>
         </w:rPr>
-        <w:t>Adicional nenhum, creio que os recursos oferecidos sejam o suficiente</w:t>
+        <w:t>Integração com o clima/solo do lugar para fornecer recomendações de cuidado personalizadas</w:t>
       </w:r>
     </w:p>
     <w:p>
@@ -3938,7 +3789,7 @@
           <w:sz w:val="22"/>
           <w:szCs w:val="22"/>
         </w:rPr>
-        <w:t>Integração com o clima/solo do lugar para fornecer recomendações de cuidado personalizadas</w:t>
+        <w:t>Anexar fotos</w:t>
       </w:r>
     </w:p>
     <w:p>
@@ -3961,54 +3812,7 @@
           <w:sz w:val="22"/>
           <w:szCs w:val="22"/>
         </w:rPr>
-        <w:t xml:space="preserve">Anexar </w:t>
-      </w:r>
-      <w:r>
-        <w:rPr>
-          <w:rFonts w:ascii="Arial" w:eastAsia="Arial" w:hAnsi="Arial" w:cs="Arial"/>
-          <w:sz w:val="22"/>
-          <w:szCs w:val="22"/>
-        </w:rPr>
-        <w:t>fotos</w:t>
-      </w:r>
-    </w:p>
-    <w:p>
-      <w:pPr>
-        <w:pStyle w:val="PargrafodaLista"/>
-        <w:numPr>
-          <w:ilvl w:val="0"/>
-          <w:numId w:val="22"/>
-        </w:numPr>
-        <w:spacing w:line="360" w:lineRule="auto"/>
-        <w:rPr>
-          <w:rFonts w:ascii="Arial" w:eastAsia="Arial" w:hAnsi="Arial" w:cs="Arial"/>
-          <w:sz w:val="22"/>
-          <w:szCs w:val="22"/>
-        </w:rPr>
-      </w:pPr>
-      <w:r>
-        <w:rPr>
-          <w:rFonts w:ascii="Arial" w:eastAsia="Arial" w:hAnsi="Arial" w:cs="Arial"/>
-          <w:sz w:val="22"/>
-          <w:szCs w:val="22"/>
-        </w:rPr>
-        <w:t xml:space="preserve">Tudo sobre plantas </w:t>
-      </w:r>
-      <w:r>
-        <w:rPr>
-          <w:rFonts w:ascii="Arial" w:eastAsia="Arial" w:hAnsi="Arial" w:cs="Arial"/>
-          <w:sz w:val="22"/>
-          <w:szCs w:val="22"/>
-        </w:rPr>
-        <w:t>os tipos</w:t>
-      </w:r>
-      <w:r>
-        <w:rPr>
-          <w:rFonts w:ascii="Arial" w:eastAsia="Arial" w:hAnsi="Arial" w:cs="Arial"/>
-          <w:sz w:val="22"/>
-          <w:szCs w:val="22"/>
-        </w:rPr>
-        <w:t xml:space="preserve"> um lugar para reconhecer as plantas se ela é venenosa ou não</w:t>
+        <w:t>Tudo sobre plantas os tipos um lugar para reconhecer as plantas se ela é venenosa ou não</w:t>
       </w:r>
     </w:p>
     <w:p>
@@ -4635,25 +4439,7 @@
         <w:b/>
         <w:color w:val="000000"/>
       </w:rPr>
-      <w:t xml:space="preserve">Disciplina: Engenharia de Software 2 – Turma Noite – prof.ª </w:t>
-    </w:r>
-    <w:proofErr w:type="spellStart"/>
-    <w:r>
-      <w:rPr>
-        <w:rFonts w:ascii="Arial" w:eastAsia="Arial" w:hAnsi="Arial" w:cs="Arial"/>
-        <w:b/>
-        <w:color w:val="000000"/>
-      </w:rPr>
-      <w:t>Denilce</w:t>
-    </w:r>
-    <w:proofErr w:type="spellEnd"/>
-    <w:r>
-      <w:rPr>
-        <w:rFonts w:ascii="Arial" w:eastAsia="Arial" w:hAnsi="Arial" w:cs="Arial"/>
-        <w:b/>
-        <w:color w:val="000000"/>
-      </w:rPr>
-      <w:t xml:space="preserve"> Veloso</w:t>
+      <w:t>Disciplina: Engenharia de Software 2 – Turma Noite – prof.ª Denilce Veloso</w:t>
     </w:r>
   </w:p>
   <w:p>

</xml_diff>